<commit_message>
Slight editorial change to remove name of OEM
</commit_message>
<xml_diff>
--- a/DSRCProxy/DSRC Proxy Interface v060 2016-03-17.docx
+++ b/DSRCProxy/DSRC Proxy Interface v060 2016-03-17.docx
@@ -53,8 +53,6 @@
         </w:rPr>
         <w:t>Convert to the common COC template</w:t>
       </w:r>
-      <w:bookmarkStart w:id="0" w:name="_GoBack"/>
-      <w:bookmarkEnd w:id="0"/>
     </w:p>
     <w:p>
       <w:pPr>
@@ -133,7 +131,7 @@
           <w:b/>
           <w:lang w:val="en-GB"/>
         </w:rPr>
-        <w:t>Alert Cohda that time stamp is in milliseconds, not microseconds</w:t>
+        <w:t>Alert that time stamp is in milliseconds, not microseconds</w:t>
       </w:r>
     </w:p>
     <w:p>
@@ -8391,7 +8389,6 @@
           <w:sz w:val="16"/>
           <w:szCs w:val="16"/>
         </w:rPr>
-        <w:lastRenderedPageBreak/>
         <w:t>value1 ProxyAppConfiguration ::= {</w:t>
       </w:r>
     </w:p>
@@ -9181,14 +9178,14 @@
       <w:r>
         <w:t>[</w:t>
       </w:r>
-      <w:bookmarkStart w:id="1" w:name="REF_IEEE16093"/>
+      <w:bookmarkStart w:id="0" w:name="REF_IEEE16093"/>
       <w:r>
         <w:t>1</w:t>
       </w:r>
       <w:r>
         <w:t>]</w:t>
       </w:r>
-      <w:bookmarkEnd w:id="1"/>
+      <w:bookmarkEnd w:id="0"/>
       <w:r>
         <w:tab/>
       </w:r>
@@ -9818,7 +9815,19 @@
               <w:rPr>
                 <w:lang w:val="en-GB"/>
               </w:rPr>
-              <w:t>Added updated ASN1 implemented by Cohda (</w:t>
+              <w:t xml:space="preserve">Added updated ASN1 </w:t>
+            </w:r>
+            <w:r>
+              <w:rPr>
+                <w:lang w:val="en-GB"/>
+              </w:rPr>
+              <w:t>as of current implementation</w:t>
+            </w:r>
+            <w:r>
+              <w:rPr>
+                <w:lang w:val="en-GB"/>
+              </w:rPr>
+              <w:t xml:space="preserve"> (</w:t>
             </w:r>
             <w:r>
               <w:rPr>
@@ -9832,19 +9841,26 @@
               </w:rPr>
               <w:t>.zip)</w:t>
             </w:r>
-          </w:p>
-          <w:p>
-            <w:pPr>
+            <w:r>
               <w:rPr>
                 <w:lang w:val="en-GB"/>
               </w:rPr>
-            </w:pPr>
+              <w:t xml:space="preserve"> </w:t>
+            </w:r>
             <w:r>
               <w:rPr>
                 <w:lang w:val="en-GB"/>
               </w:rPr>
               <w:t>Added Open issues</w:t>
             </w:r>
+            <w:r>
+              <w:rPr>
+                <w:lang w:val="en-GB"/>
+              </w:rPr>
+              <w:t xml:space="preserve"> at the beginning of the doc</w:t>
+            </w:r>
+            <w:bookmarkStart w:id="1" w:name="_GoBack"/>
+            <w:bookmarkEnd w:id="1"/>
           </w:p>
         </w:tc>
       </w:tr>
@@ -10146,7 +10162,7 @@
         <w:noProof/>
         <w:color w:val="000000"/>
       </w:rPr>
-      <w:t>10</w:t>
+      <w:t>9</w:t>
     </w:r>
     <w:r>
       <w:rPr>

</xml_diff>